<commit_message>
Updated the release date for version 2.2 in user guide.
git-svn-id: http://Marc-PC/svn/Full@1082 85f15e0e-5137-b144-a863-98bd542365a3
</commit_message>
<xml_diff>
--- a/trunk/base-harvest/trunk/deploy/docs/Base Harvest vX.Y User Guide.docx
+++ b/trunk/base-harvest/trunk/deploy/docs/Base Harvest vX.Y User Guide.docx
@@ -248,7 +248,7 @@
           <w:rPr>
             <w:noProof/>
           </w:rPr>
-          <w:t>January 18, 2013</w:t>
+          <w:t>March 5, 2013</w:t>
         </w:r>
       </w:fldSimple>
     </w:p>
@@ -311,7 +311,6 @@
           <w:caps w:val="0"/>
           <w:noProof/>
           <w:sz w:val="24"/>
-          <w:szCs w:val="24"/>
         </w:rPr>
       </w:pPr>
       <w:r>
@@ -345,7 +344,6 @@
           <w:caps w:val="0"/>
           <w:noProof/>
           <w:sz w:val="24"/>
-          <w:szCs w:val="24"/>
         </w:rPr>
         <w:tab/>
       </w:r>
@@ -376,6 +374,7 @@
       <w:r>
         <w:rPr>
           <w:noProof/>
+          <w:sz w:val="24"/>
         </w:rPr>
       </w:r>
       <w:r>
@@ -407,7 +406,6 @@
         <w:rPr>
           <w:noProof/>
           <w:sz w:val="24"/>
-          <w:szCs w:val="24"/>
         </w:rPr>
       </w:pPr>
       <w:r>
@@ -420,7 +418,6 @@
         <w:rPr>
           <w:noProof/>
           <w:sz w:val="24"/>
-          <w:szCs w:val="24"/>
         </w:rPr>
         <w:tab/>
       </w:r>
@@ -451,6 +448,7 @@
       <w:r>
         <w:rPr>
           <w:noProof/>
+          <w:sz w:val="24"/>
         </w:rPr>
       </w:r>
       <w:r>
@@ -484,7 +482,6 @@
           <w:iCs w:val="0"/>
           <w:noProof/>
           <w:sz w:val="24"/>
-          <w:szCs w:val="24"/>
         </w:rPr>
       </w:pPr>
       <w:r>
@@ -499,7 +496,6 @@
           <w:iCs w:val="0"/>
           <w:noProof/>
           <w:sz w:val="24"/>
-          <w:szCs w:val="24"/>
         </w:rPr>
         <w:tab/>
       </w:r>
@@ -530,6 +526,7 @@
       <w:r>
         <w:rPr>
           <w:noProof/>
+          <w:sz w:val="24"/>
         </w:rPr>
       </w:r>
       <w:r>
@@ -563,7 +560,6 @@
           <w:iCs w:val="0"/>
           <w:noProof/>
           <w:sz w:val="24"/>
-          <w:szCs w:val="24"/>
         </w:rPr>
       </w:pPr>
       <w:r>
@@ -578,7 +574,6 @@
           <w:iCs w:val="0"/>
           <w:noProof/>
           <w:sz w:val="24"/>
-          <w:szCs w:val="24"/>
         </w:rPr>
         <w:tab/>
       </w:r>
@@ -609,6 +604,7 @@
       <w:r>
         <w:rPr>
           <w:noProof/>
+          <w:sz w:val="24"/>
         </w:rPr>
       </w:r>
       <w:r>
@@ -640,7 +636,6 @@
         <w:rPr>
           <w:noProof/>
           <w:sz w:val="24"/>
-          <w:szCs w:val="24"/>
         </w:rPr>
       </w:pPr>
       <w:r>
@@ -653,7 +648,6 @@
         <w:rPr>
           <w:noProof/>
           <w:sz w:val="24"/>
-          <w:szCs w:val="24"/>
         </w:rPr>
         <w:tab/>
       </w:r>
@@ -684,6 +678,7 @@
       <w:r>
         <w:rPr>
           <w:noProof/>
+          <w:sz w:val="24"/>
         </w:rPr>
       </w:r>
       <w:r>
@@ -717,7 +712,6 @@
           <w:iCs w:val="0"/>
           <w:noProof/>
           <w:sz w:val="24"/>
-          <w:szCs w:val="24"/>
         </w:rPr>
       </w:pPr>
       <w:r>
@@ -732,7 +726,6 @@
           <w:iCs w:val="0"/>
           <w:noProof/>
           <w:sz w:val="24"/>
-          <w:szCs w:val="24"/>
         </w:rPr>
         <w:tab/>
       </w:r>
@@ -763,6 +756,7 @@
       <w:r>
         <w:rPr>
           <w:noProof/>
+          <w:sz w:val="24"/>
         </w:rPr>
       </w:r>
       <w:r>
@@ -796,7 +790,6 @@
           <w:iCs w:val="0"/>
           <w:noProof/>
           <w:sz w:val="24"/>
-          <w:szCs w:val="24"/>
         </w:rPr>
       </w:pPr>
       <w:r>
@@ -811,7 +804,6 @@
           <w:iCs w:val="0"/>
           <w:noProof/>
           <w:sz w:val="24"/>
-          <w:szCs w:val="24"/>
         </w:rPr>
         <w:tab/>
       </w:r>
@@ -842,6 +834,7 @@
       <w:r>
         <w:rPr>
           <w:noProof/>
+          <w:sz w:val="24"/>
         </w:rPr>
       </w:r>
       <w:r>
@@ -873,7 +866,6 @@
         <w:rPr>
           <w:noProof/>
           <w:sz w:val="24"/>
-          <w:szCs w:val="24"/>
         </w:rPr>
       </w:pPr>
       <w:r>
@@ -886,7 +878,6 @@
         <w:rPr>
           <w:noProof/>
           <w:sz w:val="24"/>
-          <w:szCs w:val="24"/>
         </w:rPr>
         <w:tab/>
       </w:r>
@@ -917,6 +908,7 @@
       <w:r>
         <w:rPr>
           <w:noProof/>
+          <w:sz w:val="24"/>
         </w:rPr>
       </w:r>
       <w:r>
@@ -948,7 +940,6 @@
         <w:rPr>
           <w:noProof/>
           <w:sz w:val="24"/>
-          <w:szCs w:val="24"/>
         </w:rPr>
       </w:pPr>
       <w:r>
@@ -961,7 +952,6 @@
         <w:rPr>
           <w:noProof/>
           <w:sz w:val="24"/>
-          <w:szCs w:val="24"/>
         </w:rPr>
         <w:tab/>
       </w:r>
@@ -992,6 +982,7 @@
       <w:r>
         <w:rPr>
           <w:noProof/>
+          <w:sz w:val="24"/>
         </w:rPr>
       </w:r>
       <w:r>
@@ -1023,7 +1014,6 @@
         <w:rPr>
           <w:noProof/>
           <w:sz w:val="24"/>
-          <w:szCs w:val="24"/>
         </w:rPr>
       </w:pPr>
       <w:r>
@@ -1036,7 +1026,6 @@
         <w:rPr>
           <w:noProof/>
           <w:sz w:val="24"/>
-          <w:szCs w:val="24"/>
         </w:rPr>
         <w:tab/>
       </w:r>
@@ -1067,6 +1056,7 @@
       <w:r>
         <w:rPr>
           <w:noProof/>
+          <w:sz w:val="24"/>
         </w:rPr>
       </w:r>
       <w:r>
@@ -1098,7 +1088,6 @@
         <w:rPr>
           <w:noProof/>
           <w:sz w:val="24"/>
-          <w:szCs w:val="24"/>
         </w:rPr>
       </w:pPr>
       <w:r>
@@ -1111,7 +1100,6 @@
         <w:rPr>
           <w:noProof/>
           <w:sz w:val="24"/>
-          <w:szCs w:val="24"/>
         </w:rPr>
         <w:tab/>
       </w:r>
@@ -1142,6 +1130,7 @@
       <w:r>
         <w:rPr>
           <w:noProof/>
+          <w:sz w:val="24"/>
         </w:rPr>
       </w:r>
       <w:r>
@@ -1176,7 +1165,6 @@
           <w:caps w:val="0"/>
           <w:noProof/>
           <w:sz w:val="24"/>
-          <w:szCs w:val="24"/>
         </w:rPr>
       </w:pPr>
       <w:r>
@@ -1192,7 +1180,6 @@
           <w:caps w:val="0"/>
           <w:noProof/>
           <w:sz w:val="24"/>
-          <w:szCs w:val="24"/>
         </w:rPr>
         <w:tab/>
       </w:r>
@@ -1223,6 +1210,7 @@
       <w:r>
         <w:rPr>
           <w:noProof/>
+          <w:sz w:val="24"/>
         </w:rPr>
       </w:r>
       <w:r>
@@ -1254,7 +1242,6 @@
         <w:rPr>
           <w:noProof/>
           <w:sz w:val="24"/>
-          <w:szCs w:val="24"/>
         </w:rPr>
       </w:pPr>
       <w:r>
@@ -1267,7 +1254,6 @@
         <w:rPr>
           <w:noProof/>
           <w:sz w:val="24"/>
-          <w:szCs w:val="24"/>
         </w:rPr>
         <w:tab/>
       </w:r>
@@ -1298,6 +1284,7 @@
       <w:r>
         <w:rPr>
           <w:noProof/>
+          <w:sz w:val="24"/>
         </w:rPr>
       </w:r>
       <w:r>
@@ -1329,7 +1316,6 @@
         <w:rPr>
           <w:noProof/>
           <w:sz w:val="24"/>
-          <w:szCs w:val="24"/>
         </w:rPr>
       </w:pPr>
       <w:r>
@@ -1342,7 +1328,6 @@
         <w:rPr>
           <w:noProof/>
           <w:sz w:val="24"/>
-          <w:szCs w:val="24"/>
         </w:rPr>
         <w:tab/>
       </w:r>
@@ -1373,6 +1358,7 @@
       <w:r>
         <w:rPr>
           <w:noProof/>
+          <w:sz w:val="24"/>
         </w:rPr>
       </w:r>
       <w:r>
@@ -1404,7 +1390,6 @@
         <w:rPr>
           <w:noProof/>
           <w:sz w:val="24"/>
-          <w:szCs w:val="24"/>
         </w:rPr>
       </w:pPr>
       <w:r>
@@ -1417,7 +1402,6 @@
         <w:rPr>
           <w:noProof/>
           <w:sz w:val="24"/>
-          <w:szCs w:val="24"/>
         </w:rPr>
         <w:tab/>
       </w:r>
@@ -1448,6 +1432,7 @@
       <w:r>
         <w:rPr>
           <w:noProof/>
+          <w:sz w:val="24"/>
         </w:rPr>
       </w:r>
       <w:r>
@@ -1481,7 +1466,6 @@
           <w:iCs w:val="0"/>
           <w:noProof/>
           <w:sz w:val="24"/>
-          <w:szCs w:val="24"/>
         </w:rPr>
       </w:pPr>
       <w:r>
@@ -1496,7 +1480,6 @@
           <w:iCs w:val="0"/>
           <w:noProof/>
           <w:sz w:val="24"/>
-          <w:szCs w:val="24"/>
         </w:rPr>
         <w:tab/>
       </w:r>
@@ -1527,6 +1510,7 @@
       <w:r>
         <w:rPr>
           <w:noProof/>
+          <w:sz w:val="24"/>
         </w:rPr>
       </w:r>
       <w:r>
@@ -1560,7 +1544,6 @@
           <w:iCs w:val="0"/>
           <w:noProof/>
           <w:sz w:val="24"/>
-          <w:szCs w:val="24"/>
         </w:rPr>
       </w:pPr>
       <w:r>
@@ -1575,7 +1558,6 @@
           <w:iCs w:val="0"/>
           <w:noProof/>
           <w:sz w:val="24"/>
-          <w:szCs w:val="24"/>
         </w:rPr>
         <w:tab/>
       </w:r>
@@ -1606,6 +1588,7 @@
       <w:r>
         <w:rPr>
           <w:noProof/>
+          <w:sz w:val="24"/>
         </w:rPr>
       </w:r>
       <w:r>
@@ -1639,7 +1622,6 @@
           <w:iCs w:val="0"/>
           <w:noProof/>
           <w:sz w:val="24"/>
-          <w:szCs w:val="24"/>
         </w:rPr>
       </w:pPr>
       <w:r>
@@ -1654,7 +1636,6 @@
           <w:iCs w:val="0"/>
           <w:noProof/>
           <w:sz w:val="24"/>
-          <w:szCs w:val="24"/>
         </w:rPr>
         <w:tab/>
       </w:r>
@@ -1685,6 +1666,7 @@
       <w:r>
         <w:rPr>
           <w:noProof/>
+          <w:sz w:val="24"/>
         </w:rPr>
       </w:r>
       <w:r>
@@ -1718,7 +1700,6 @@
           <w:iCs w:val="0"/>
           <w:noProof/>
           <w:sz w:val="24"/>
-          <w:szCs w:val="24"/>
         </w:rPr>
       </w:pPr>
       <w:r>
@@ -1733,7 +1714,6 @@
           <w:iCs w:val="0"/>
           <w:noProof/>
           <w:sz w:val="24"/>
-          <w:szCs w:val="24"/>
         </w:rPr>
         <w:tab/>
       </w:r>
@@ -1764,6 +1744,7 @@
       <w:r>
         <w:rPr>
           <w:noProof/>
+          <w:sz w:val="24"/>
         </w:rPr>
       </w:r>
       <w:r>
@@ -1797,7 +1778,6 @@
           <w:iCs w:val="0"/>
           <w:noProof/>
           <w:sz w:val="24"/>
-          <w:szCs w:val="24"/>
         </w:rPr>
       </w:pPr>
       <w:r>
@@ -1812,7 +1792,6 @@
           <w:iCs w:val="0"/>
           <w:noProof/>
           <w:sz w:val="24"/>
-          <w:szCs w:val="24"/>
         </w:rPr>
         <w:tab/>
       </w:r>
@@ -1843,6 +1822,7 @@
       <w:r>
         <w:rPr>
           <w:noProof/>
+          <w:sz w:val="24"/>
         </w:rPr>
       </w:r>
       <w:r>
@@ -1876,7 +1856,6 @@
           <w:iCs w:val="0"/>
           <w:noProof/>
           <w:sz w:val="24"/>
-          <w:szCs w:val="24"/>
         </w:rPr>
       </w:pPr>
       <w:r>
@@ -1891,7 +1870,6 @@
           <w:iCs w:val="0"/>
           <w:noProof/>
           <w:sz w:val="24"/>
-          <w:szCs w:val="24"/>
         </w:rPr>
         <w:tab/>
       </w:r>
@@ -1922,6 +1900,7 @@
       <w:r>
         <w:rPr>
           <w:noProof/>
+          <w:sz w:val="24"/>
         </w:rPr>
       </w:r>
       <w:r>
@@ -1953,7 +1932,6 @@
         <w:rPr>
           <w:noProof/>
           <w:sz w:val="24"/>
-          <w:szCs w:val="24"/>
         </w:rPr>
       </w:pPr>
       <w:r>
@@ -1966,7 +1944,6 @@
         <w:rPr>
           <w:noProof/>
           <w:sz w:val="24"/>
-          <w:szCs w:val="24"/>
         </w:rPr>
         <w:tab/>
       </w:r>
@@ -1997,6 +1974,7 @@
       <w:r>
         <w:rPr>
           <w:noProof/>
+          <w:sz w:val="24"/>
         </w:rPr>
       </w:r>
       <w:r>
@@ -2030,7 +2008,6 @@
           <w:iCs w:val="0"/>
           <w:noProof/>
           <w:sz w:val="24"/>
-          <w:szCs w:val="24"/>
         </w:rPr>
       </w:pPr>
       <w:r>
@@ -2045,7 +2022,6 @@
           <w:iCs w:val="0"/>
           <w:noProof/>
           <w:sz w:val="24"/>
-          <w:szCs w:val="24"/>
         </w:rPr>
         <w:tab/>
       </w:r>
@@ -2076,6 +2052,7 @@
       <w:r>
         <w:rPr>
           <w:noProof/>
+          <w:sz w:val="24"/>
         </w:rPr>
       </w:r>
       <w:r>
@@ -2109,7 +2086,6 @@
           <w:iCs w:val="0"/>
           <w:noProof/>
           <w:sz w:val="24"/>
-          <w:szCs w:val="24"/>
         </w:rPr>
       </w:pPr>
       <w:r>
@@ -2124,7 +2100,6 @@
           <w:iCs w:val="0"/>
           <w:noProof/>
           <w:sz w:val="24"/>
-          <w:szCs w:val="24"/>
         </w:rPr>
         <w:tab/>
       </w:r>
@@ -2155,6 +2130,7 @@
       <w:r>
         <w:rPr>
           <w:noProof/>
+          <w:sz w:val="24"/>
         </w:rPr>
       </w:r>
       <w:r>
@@ -2188,7 +2164,6 @@
           <w:iCs w:val="0"/>
           <w:noProof/>
           <w:sz w:val="24"/>
-          <w:szCs w:val="24"/>
         </w:rPr>
       </w:pPr>
       <w:r>
@@ -2203,7 +2178,6 @@
           <w:iCs w:val="0"/>
           <w:noProof/>
           <w:sz w:val="24"/>
-          <w:szCs w:val="24"/>
         </w:rPr>
         <w:tab/>
       </w:r>
@@ -2234,6 +2208,7 @@
       <w:r>
         <w:rPr>
           <w:noProof/>
+          <w:sz w:val="24"/>
         </w:rPr>
       </w:r>
       <w:r>
@@ -2267,7 +2242,6 @@
           <w:iCs w:val="0"/>
           <w:noProof/>
           <w:sz w:val="24"/>
-          <w:szCs w:val="24"/>
         </w:rPr>
       </w:pPr>
       <w:r>
@@ -2282,7 +2256,6 @@
           <w:iCs w:val="0"/>
           <w:noProof/>
           <w:sz w:val="24"/>
-          <w:szCs w:val="24"/>
         </w:rPr>
         <w:tab/>
       </w:r>
@@ -2313,6 +2286,7 @@
       <w:r>
         <w:rPr>
           <w:noProof/>
+          <w:sz w:val="24"/>
         </w:rPr>
       </w:r>
       <w:r>
@@ -2346,7 +2320,6 @@
           <w:iCs w:val="0"/>
           <w:noProof/>
           <w:sz w:val="24"/>
-          <w:szCs w:val="24"/>
         </w:rPr>
       </w:pPr>
       <w:r>
@@ -2361,7 +2334,6 @@
           <w:iCs w:val="0"/>
           <w:noProof/>
           <w:sz w:val="24"/>
-          <w:szCs w:val="24"/>
         </w:rPr>
         <w:tab/>
       </w:r>
@@ -2392,6 +2364,7 @@
       <w:r>
         <w:rPr>
           <w:noProof/>
+          <w:sz w:val="24"/>
         </w:rPr>
       </w:r>
       <w:r>
@@ -2423,7 +2396,6 @@
         <w:rPr>
           <w:noProof/>
           <w:sz w:val="24"/>
-          <w:szCs w:val="24"/>
         </w:rPr>
       </w:pPr>
       <w:r>
@@ -2436,7 +2408,6 @@
         <w:rPr>
           <w:noProof/>
           <w:sz w:val="24"/>
-          <w:szCs w:val="24"/>
         </w:rPr>
         <w:tab/>
       </w:r>
@@ -2467,6 +2438,7 @@
       <w:r>
         <w:rPr>
           <w:noProof/>
+          <w:sz w:val="24"/>
         </w:rPr>
       </w:r>
       <w:r>
@@ -2500,7 +2472,6 @@
           <w:iCs w:val="0"/>
           <w:noProof/>
           <w:sz w:val="24"/>
-          <w:szCs w:val="24"/>
         </w:rPr>
       </w:pPr>
       <w:r>
@@ -2515,7 +2486,6 @@
           <w:iCs w:val="0"/>
           <w:noProof/>
           <w:sz w:val="24"/>
-          <w:szCs w:val="24"/>
         </w:rPr>
         <w:tab/>
       </w:r>
@@ -2546,6 +2516,7 @@
       <w:r>
         <w:rPr>
           <w:noProof/>
+          <w:sz w:val="24"/>
         </w:rPr>
       </w:r>
       <w:r>
@@ -2579,7 +2550,6 @@
           <w:iCs w:val="0"/>
           <w:noProof/>
           <w:sz w:val="24"/>
-          <w:szCs w:val="24"/>
         </w:rPr>
       </w:pPr>
       <w:r>
@@ -2594,7 +2564,6 @@
           <w:iCs w:val="0"/>
           <w:noProof/>
           <w:sz w:val="24"/>
-          <w:szCs w:val="24"/>
         </w:rPr>
         <w:tab/>
       </w:r>
@@ -2625,6 +2594,7 @@
       <w:r>
         <w:rPr>
           <w:noProof/>
+          <w:sz w:val="24"/>
         </w:rPr>
       </w:r>
       <w:r>
@@ -2658,7 +2628,6 @@
           <w:iCs w:val="0"/>
           <w:noProof/>
           <w:sz w:val="24"/>
-          <w:szCs w:val="24"/>
         </w:rPr>
       </w:pPr>
       <w:r>
@@ -2673,7 +2642,6 @@
           <w:iCs w:val="0"/>
           <w:noProof/>
           <w:sz w:val="24"/>
-          <w:szCs w:val="24"/>
         </w:rPr>
         <w:tab/>
       </w:r>
@@ -2704,6 +2672,7 @@
       <w:r>
         <w:rPr>
           <w:noProof/>
+          <w:sz w:val="24"/>
         </w:rPr>
       </w:r>
       <w:r>
@@ -2737,7 +2706,6 @@
           <w:iCs w:val="0"/>
           <w:noProof/>
           <w:sz w:val="24"/>
-          <w:szCs w:val="24"/>
         </w:rPr>
       </w:pPr>
       <w:r>
@@ -2752,7 +2720,6 @@
           <w:iCs w:val="0"/>
           <w:noProof/>
           <w:sz w:val="24"/>
-          <w:szCs w:val="24"/>
         </w:rPr>
         <w:tab/>
       </w:r>
@@ -2783,6 +2750,7 @@
       <w:r>
         <w:rPr>
           <w:noProof/>
+          <w:sz w:val="24"/>
         </w:rPr>
       </w:r>
       <w:r>
@@ -2814,7 +2782,6 @@
         <w:rPr>
           <w:noProof/>
           <w:sz w:val="24"/>
-          <w:szCs w:val="24"/>
         </w:rPr>
       </w:pPr>
       <w:r>
@@ -2827,7 +2794,6 @@
         <w:rPr>
           <w:noProof/>
           <w:sz w:val="24"/>
-          <w:szCs w:val="24"/>
         </w:rPr>
         <w:tab/>
       </w:r>
@@ -2858,6 +2824,7 @@
       <w:r>
         <w:rPr>
           <w:noProof/>
+          <w:sz w:val="24"/>
         </w:rPr>
       </w:r>
       <w:r>
@@ -2891,7 +2858,6 @@
           <w:iCs w:val="0"/>
           <w:noProof/>
           <w:sz w:val="24"/>
-          <w:szCs w:val="24"/>
         </w:rPr>
       </w:pPr>
       <w:r>
@@ -2906,7 +2872,6 @@
           <w:iCs w:val="0"/>
           <w:noProof/>
           <w:sz w:val="24"/>
-          <w:szCs w:val="24"/>
         </w:rPr>
         <w:tab/>
       </w:r>
@@ -2937,6 +2902,7 @@
       <w:r>
         <w:rPr>
           <w:noProof/>
+          <w:sz w:val="24"/>
         </w:rPr>
       </w:r>
       <w:r>
@@ -2970,7 +2936,6 @@
           <w:iCs w:val="0"/>
           <w:noProof/>
           <w:sz w:val="24"/>
-          <w:szCs w:val="24"/>
         </w:rPr>
       </w:pPr>
       <w:r>
@@ -2985,7 +2950,6 @@
           <w:iCs w:val="0"/>
           <w:noProof/>
           <w:sz w:val="24"/>
-          <w:szCs w:val="24"/>
         </w:rPr>
         <w:tab/>
       </w:r>
@@ -3016,6 +2980,7 @@
       <w:r>
         <w:rPr>
           <w:noProof/>
+          <w:sz w:val="24"/>
         </w:rPr>
       </w:r>
       <w:r>
@@ -3047,7 +3012,6 @@
         <w:rPr>
           <w:noProof/>
           <w:sz w:val="24"/>
-          <w:szCs w:val="24"/>
         </w:rPr>
       </w:pPr>
       <w:r>
@@ -3060,7 +3024,6 @@
         <w:rPr>
           <w:noProof/>
           <w:sz w:val="24"/>
-          <w:szCs w:val="24"/>
         </w:rPr>
         <w:tab/>
       </w:r>
@@ -3091,6 +3054,7 @@
       <w:r>
         <w:rPr>
           <w:noProof/>
+          <w:sz w:val="24"/>
         </w:rPr>
       </w:r>
       <w:r>
@@ -3124,7 +3088,6 @@
           <w:iCs w:val="0"/>
           <w:noProof/>
           <w:sz w:val="24"/>
-          <w:szCs w:val="24"/>
         </w:rPr>
       </w:pPr>
       <w:r>
@@ -3139,7 +3102,6 @@
           <w:iCs w:val="0"/>
           <w:noProof/>
           <w:sz w:val="24"/>
-          <w:szCs w:val="24"/>
         </w:rPr>
         <w:tab/>
       </w:r>
@@ -3170,6 +3132,7 @@
       <w:r>
         <w:rPr>
           <w:noProof/>
+          <w:sz w:val="24"/>
         </w:rPr>
       </w:r>
       <w:r>
@@ -3201,7 +3164,6 @@
         <w:rPr>
           <w:noProof/>
           <w:sz w:val="24"/>
-          <w:szCs w:val="24"/>
         </w:rPr>
       </w:pPr>
       <w:r>
@@ -3214,7 +3176,6 @@
         <w:rPr>
           <w:noProof/>
           <w:sz w:val="24"/>
-          <w:szCs w:val="24"/>
         </w:rPr>
         <w:tab/>
       </w:r>
@@ -3245,6 +3206,7 @@
       <w:r>
         <w:rPr>
           <w:noProof/>
+          <w:sz w:val="24"/>
         </w:rPr>
       </w:r>
       <w:r>
@@ -3276,7 +3238,6 @@
         <w:rPr>
           <w:noProof/>
           <w:sz w:val="24"/>
-          <w:szCs w:val="24"/>
         </w:rPr>
       </w:pPr>
       <w:r>
@@ -3289,7 +3250,6 @@
         <w:rPr>
           <w:noProof/>
           <w:sz w:val="24"/>
-          <w:szCs w:val="24"/>
         </w:rPr>
         <w:tab/>
       </w:r>
@@ -3320,6 +3280,7 @@
       <w:r>
         <w:rPr>
           <w:noProof/>
+          <w:sz w:val="24"/>
         </w:rPr>
       </w:r>
       <w:r>
@@ -3353,7 +3314,6 @@
           <w:iCs w:val="0"/>
           <w:noProof/>
           <w:sz w:val="24"/>
-          <w:szCs w:val="24"/>
         </w:rPr>
       </w:pPr>
       <w:r>
@@ -3368,7 +3328,6 @@
           <w:iCs w:val="0"/>
           <w:noProof/>
           <w:sz w:val="24"/>
-          <w:szCs w:val="24"/>
         </w:rPr>
         <w:tab/>
       </w:r>
@@ -3399,6 +3358,7 @@
       <w:r>
         <w:rPr>
           <w:noProof/>
+          <w:sz w:val="24"/>
         </w:rPr>
       </w:r>
       <w:r>
@@ -3432,7 +3392,6 @@
           <w:iCs w:val="0"/>
           <w:noProof/>
           <w:sz w:val="24"/>
-          <w:szCs w:val="24"/>
         </w:rPr>
       </w:pPr>
       <w:r>
@@ -3447,7 +3406,6 @@
           <w:iCs w:val="0"/>
           <w:noProof/>
           <w:sz w:val="24"/>
-          <w:szCs w:val="24"/>
         </w:rPr>
         <w:tab/>
       </w:r>
@@ -3478,6 +3436,7 @@
       <w:r>
         <w:rPr>
           <w:noProof/>
+          <w:sz w:val="24"/>
         </w:rPr>
       </w:r>
       <w:r>
@@ -3512,7 +3471,6 @@
           <w:caps w:val="0"/>
           <w:noProof/>
           <w:sz w:val="24"/>
-          <w:szCs w:val="24"/>
         </w:rPr>
       </w:pPr>
       <w:r>
@@ -3528,7 +3486,6 @@
           <w:caps w:val="0"/>
           <w:noProof/>
           <w:sz w:val="24"/>
-          <w:szCs w:val="24"/>
         </w:rPr>
         <w:tab/>
       </w:r>
@@ -3559,6 +3516,7 @@
       <w:r>
         <w:rPr>
           <w:noProof/>
+          <w:sz w:val="24"/>
         </w:rPr>
       </w:r>
       <w:r>
@@ -3590,7 +3548,6 @@
         <w:rPr>
           <w:noProof/>
           <w:sz w:val="24"/>
-          <w:szCs w:val="24"/>
         </w:rPr>
       </w:pPr>
       <w:r>
@@ -3603,7 +3560,6 @@
         <w:rPr>
           <w:noProof/>
           <w:sz w:val="24"/>
-          <w:szCs w:val="24"/>
         </w:rPr>
         <w:tab/>
       </w:r>
@@ -3634,6 +3590,7 @@
       <w:r>
         <w:rPr>
           <w:noProof/>
+          <w:sz w:val="24"/>
         </w:rPr>
       </w:r>
       <w:r>
@@ -3665,7 +3622,6 @@
         <w:rPr>
           <w:noProof/>
           <w:sz w:val="24"/>
-          <w:szCs w:val="24"/>
         </w:rPr>
       </w:pPr>
       <w:r>
@@ -3678,7 +3634,6 @@
         <w:rPr>
           <w:noProof/>
           <w:sz w:val="24"/>
-          <w:szCs w:val="24"/>
         </w:rPr>
         <w:tab/>
       </w:r>
@@ -3709,6 +3664,7 @@
       <w:r>
         <w:rPr>
           <w:noProof/>
+          <w:sz w:val="24"/>
         </w:rPr>
       </w:r>
       <w:r>
@@ -3740,7 +3696,6 @@
         <w:rPr>
           <w:noProof/>
           <w:sz w:val="24"/>
-          <w:szCs w:val="24"/>
         </w:rPr>
       </w:pPr>
       <w:r>
@@ -3753,7 +3708,6 @@
         <w:rPr>
           <w:noProof/>
           <w:sz w:val="24"/>
-          <w:szCs w:val="24"/>
         </w:rPr>
         <w:tab/>
       </w:r>
@@ -3784,6 +3738,7 @@
       <w:r>
         <w:rPr>
           <w:noProof/>
+          <w:sz w:val="24"/>
         </w:rPr>
       </w:r>
       <w:r>
@@ -3817,7 +3772,6 @@
           <w:iCs w:val="0"/>
           <w:noProof/>
           <w:sz w:val="24"/>
-          <w:szCs w:val="24"/>
         </w:rPr>
       </w:pPr>
       <w:r>
@@ -3832,7 +3786,6 @@
           <w:iCs w:val="0"/>
           <w:noProof/>
           <w:sz w:val="24"/>
-          <w:szCs w:val="24"/>
         </w:rPr>
         <w:tab/>
       </w:r>
@@ -3863,6 +3816,7 @@
       <w:r>
         <w:rPr>
           <w:noProof/>
+          <w:sz w:val="24"/>
         </w:rPr>
       </w:r>
       <w:r>
@@ -3896,7 +3850,6 @@
           <w:iCs w:val="0"/>
           <w:noProof/>
           <w:sz w:val="24"/>
-          <w:szCs w:val="24"/>
         </w:rPr>
       </w:pPr>
       <w:r>
@@ -3911,7 +3864,6 @@
           <w:iCs w:val="0"/>
           <w:noProof/>
           <w:sz w:val="24"/>
-          <w:szCs w:val="24"/>
         </w:rPr>
         <w:tab/>
       </w:r>
@@ -3942,6 +3894,7 @@
       <w:r>
         <w:rPr>
           <w:noProof/>
+          <w:sz w:val="24"/>
         </w:rPr>
       </w:r>
       <w:r>
@@ -3973,7 +3926,6 @@
         <w:rPr>
           <w:noProof/>
           <w:sz w:val="24"/>
-          <w:szCs w:val="24"/>
         </w:rPr>
       </w:pPr>
       <w:r>
@@ -3986,7 +3938,6 @@
         <w:rPr>
           <w:noProof/>
           <w:sz w:val="24"/>
-          <w:szCs w:val="24"/>
         </w:rPr>
         <w:tab/>
       </w:r>
@@ -4017,6 +3968,7 @@
       <w:r>
         <w:rPr>
           <w:noProof/>
+          <w:sz w:val="24"/>
         </w:rPr>
       </w:r>
       <w:r>
@@ -4048,7 +4000,6 @@
         <w:rPr>
           <w:noProof/>
           <w:sz w:val="24"/>
-          <w:szCs w:val="24"/>
         </w:rPr>
       </w:pPr>
       <w:r>
@@ -4061,7 +4012,6 @@
         <w:rPr>
           <w:noProof/>
           <w:sz w:val="24"/>
-          <w:szCs w:val="24"/>
         </w:rPr>
         <w:tab/>
       </w:r>
@@ -4092,6 +4042,7 @@
       <w:r>
         <w:rPr>
           <w:noProof/>
+          <w:sz w:val="24"/>
         </w:rPr>
       </w:r>
       <w:r>
@@ -4125,7 +4076,6 @@
           <w:iCs w:val="0"/>
           <w:noProof/>
           <w:sz w:val="24"/>
-          <w:szCs w:val="24"/>
         </w:rPr>
       </w:pPr>
       <w:r>
@@ -4140,7 +4090,6 @@
           <w:iCs w:val="0"/>
           <w:noProof/>
           <w:sz w:val="24"/>
-          <w:szCs w:val="24"/>
         </w:rPr>
         <w:tab/>
       </w:r>
@@ -4171,6 +4120,7 @@
       <w:r>
         <w:rPr>
           <w:noProof/>
+          <w:sz w:val="24"/>
         </w:rPr>
       </w:r>
       <w:r>
@@ -4204,7 +4154,6 @@
           <w:iCs w:val="0"/>
           <w:noProof/>
           <w:sz w:val="24"/>
-          <w:szCs w:val="24"/>
         </w:rPr>
       </w:pPr>
       <w:r>
@@ -4219,7 +4168,6 @@
           <w:iCs w:val="0"/>
           <w:noProof/>
           <w:sz w:val="24"/>
-          <w:szCs w:val="24"/>
         </w:rPr>
         <w:tab/>
       </w:r>
@@ -4250,6 +4198,7 @@
       <w:r>
         <w:rPr>
           <w:noProof/>
+          <w:sz w:val="24"/>
         </w:rPr>
       </w:r>
       <w:r>
@@ -4283,7 +4232,6 @@
           <w:iCs w:val="0"/>
           <w:noProof/>
           <w:sz w:val="24"/>
-          <w:szCs w:val="24"/>
         </w:rPr>
       </w:pPr>
       <w:r>
@@ -4298,7 +4246,6 @@
           <w:iCs w:val="0"/>
           <w:noProof/>
           <w:sz w:val="24"/>
-          <w:szCs w:val="24"/>
         </w:rPr>
         <w:tab/>
       </w:r>
@@ -4329,6 +4276,7 @@
       <w:r>
         <w:rPr>
           <w:noProof/>
+          <w:sz w:val="24"/>
         </w:rPr>
       </w:r>
       <w:r>
@@ -4362,7 +4310,6 @@
           <w:iCs w:val="0"/>
           <w:noProof/>
           <w:sz w:val="24"/>
-          <w:szCs w:val="24"/>
         </w:rPr>
       </w:pPr>
       <w:r>
@@ -4377,7 +4324,6 @@
           <w:iCs w:val="0"/>
           <w:noProof/>
           <w:sz w:val="24"/>
-          <w:szCs w:val="24"/>
         </w:rPr>
         <w:tab/>
       </w:r>
@@ -4408,6 +4354,7 @@
       <w:r>
         <w:rPr>
           <w:noProof/>
+          <w:sz w:val="24"/>
         </w:rPr>
       </w:r>
       <w:r>
@@ -4441,7 +4388,6 @@
           <w:iCs w:val="0"/>
           <w:noProof/>
           <w:sz w:val="24"/>
-          <w:szCs w:val="24"/>
         </w:rPr>
       </w:pPr>
       <w:r>
@@ -4456,7 +4402,6 @@
           <w:iCs w:val="0"/>
           <w:noProof/>
           <w:sz w:val="24"/>
-          <w:szCs w:val="24"/>
         </w:rPr>
         <w:tab/>
       </w:r>
@@ -4487,6 +4432,7 @@
       <w:r>
         <w:rPr>
           <w:noProof/>
+          <w:sz w:val="24"/>
         </w:rPr>
       </w:r>
       <w:r>
@@ -4520,7 +4466,6 @@
           <w:iCs w:val="0"/>
           <w:noProof/>
           <w:sz w:val="24"/>
-          <w:szCs w:val="24"/>
         </w:rPr>
       </w:pPr>
       <w:r>
@@ -4535,7 +4480,6 @@
           <w:iCs w:val="0"/>
           <w:noProof/>
           <w:sz w:val="24"/>
-          <w:szCs w:val="24"/>
         </w:rPr>
         <w:tab/>
       </w:r>
@@ -4566,6 +4510,7 @@
       <w:r>
         <w:rPr>
           <w:noProof/>
+          <w:sz w:val="24"/>
         </w:rPr>
       </w:r>
       <w:r>
@@ -4597,7 +4542,6 @@
         <w:rPr>
           <w:noProof/>
           <w:sz w:val="24"/>
-          <w:szCs w:val="24"/>
         </w:rPr>
       </w:pPr>
       <w:r>
@@ -4610,7 +4554,6 @@
         <w:rPr>
           <w:noProof/>
           <w:sz w:val="24"/>
-          <w:szCs w:val="24"/>
         </w:rPr>
         <w:tab/>
       </w:r>
@@ -4641,6 +4584,7 @@
       <w:r>
         <w:rPr>
           <w:noProof/>
+          <w:sz w:val="24"/>
         </w:rPr>
       </w:r>
       <w:r>
@@ -4672,7 +4616,6 @@
         <w:rPr>
           <w:noProof/>
           <w:sz w:val="24"/>
-          <w:szCs w:val="24"/>
         </w:rPr>
       </w:pPr>
       <w:r>
@@ -4685,7 +4628,6 @@
         <w:rPr>
           <w:noProof/>
           <w:sz w:val="24"/>
-          <w:szCs w:val="24"/>
         </w:rPr>
         <w:tab/>
       </w:r>
@@ -4716,6 +4658,7 @@
       <w:r>
         <w:rPr>
           <w:noProof/>
+          <w:sz w:val="24"/>
         </w:rPr>
       </w:r>
       <w:r>
@@ -4747,7 +4690,6 @@
         <w:rPr>
           <w:noProof/>
           <w:sz w:val="24"/>
-          <w:szCs w:val="24"/>
         </w:rPr>
       </w:pPr>
       <w:r>
@@ -4760,7 +4702,6 @@
         <w:rPr>
           <w:noProof/>
           <w:sz w:val="24"/>
-          <w:szCs w:val="24"/>
         </w:rPr>
         <w:tab/>
       </w:r>
@@ -4791,6 +4732,7 @@
       <w:r>
         <w:rPr>
           <w:noProof/>
+          <w:sz w:val="24"/>
         </w:rPr>
       </w:r>
       <w:r>
@@ -4825,7 +4767,6 @@
           <w:caps w:val="0"/>
           <w:noProof/>
           <w:sz w:val="24"/>
-          <w:szCs w:val="24"/>
         </w:rPr>
       </w:pPr>
       <w:r>
@@ -4841,7 +4782,6 @@
           <w:caps w:val="0"/>
           <w:noProof/>
           <w:sz w:val="24"/>
-          <w:szCs w:val="24"/>
         </w:rPr>
         <w:tab/>
       </w:r>
@@ -4872,6 +4812,7 @@
       <w:r>
         <w:rPr>
           <w:noProof/>
+          <w:sz w:val="24"/>
         </w:rPr>
       </w:r>
       <w:r>
@@ -4903,7 +4844,6 @@
         <w:rPr>
           <w:noProof/>
           <w:sz w:val="24"/>
-          <w:szCs w:val="24"/>
         </w:rPr>
       </w:pPr>
       <w:r>
@@ -4916,7 +4856,6 @@
         <w:rPr>
           <w:noProof/>
           <w:sz w:val="24"/>
-          <w:szCs w:val="24"/>
         </w:rPr>
         <w:tab/>
       </w:r>
@@ -4947,6 +4886,7 @@
       <w:r>
         <w:rPr>
           <w:noProof/>
+          <w:sz w:val="24"/>
         </w:rPr>
       </w:r>
       <w:r>
@@ -4978,7 +4918,6 @@
         <w:rPr>
           <w:noProof/>
           <w:sz w:val="24"/>
-          <w:szCs w:val="24"/>
         </w:rPr>
       </w:pPr>
       <w:r>
@@ -4991,7 +4930,6 @@
         <w:rPr>
           <w:noProof/>
           <w:sz w:val="24"/>
-          <w:szCs w:val="24"/>
         </w:rPr>
         <w:tab/>
       </w:r>
@@ -5022,6 +4960,7 @@
       <w:r>
         <w:rPr>
           <w:noProof/>
+          <w:sz w:val="24"/>
         </w:rPr>
       </w:r>
       <w:r>
@@ -5053,7 +4992,6 @@
         <w:rPr>
           <w:noProof/>
           <w:sz w:val="24"/>
-          <w:szCs w:val="24"/>
         </w:rPr>
       </w:pPr>
       <w:r>
@@ -5066,7 +5004,6 @@
         <w:rPr>
           <w:noProof/>
           <w:sz w:val="24"/>
-          <w:szCs w:val="24"/>
         </w:rPr>
         <w:tab/>
       </w:r>
@@ -5097,6 +5034,7 @@
       <w:r>
         <w:rPr>
           <w:noProof/>
+          <w:sz w:val="24"/>
         </w:rPr>
       </w:r>
       <w:r>
@@ -5131,7 +5069,6 @@
           <w:caps w:val="0"/>
           <w:noProof/>
           <w:sz w:val="24"/>
-          <w:szCs w:val="24"/>
         </w:rPr>
       </w:pPr>
       <w:r>
@@ -5147,7 +5084,6 @@
           <w:caps w:val="0"/>
           <w:noProof/>
           <w:sz w:val="24"/>
-          <w:szCs w:val="24"/>
         </w:rPr>
         <w:tab/>
       </w:r>
@@ -5178,6 +5114,7 @@
       <w:r>
         <w:rPr>
           <w:noProof/>
+          <w:sz w:val="24"/>
         </w:rPr>
       </w:r>
       <w:r>
@@ -5209,7 +5146,6 @@
         <w:rPr>
           <w:noProof/>
           <w:sz w:val="24"/>
-          <w:szCs w:val="24"/>
         </w:rPr>
       </w:pPr>
       <w:r>
@@ -5222,7 +5158,6 @@
         <w:rPr>
           <w:noProof/>
           <w:sz w:val="24"/>
-          <w:szCs w:val="24"/>
         </w:rPr>
         <w:tab/>
       </w:r>
@@ -5253,6 +5188,7 @@
       <w:r>
         <w:rPr>
           <w:noProof/>
+          <w:sz w:val="24"/>
         </w:rPr>
       </w:r>
       <w:r>
@@ -5284,7 +5220,6 @@
         <w:rPr>
           <w:noProof/>
           <w:sz w:val="24"/>
-          <w:szCs w:val="24"/>
         </w:rPr>
       </w:pPr>
       <w:r>
@@ -5297,7 +5232,6 @@
         <w:rPr>
           <w:noProof/>
           <w:sz w:val="24"/>
-          <w:szCs w:val="24"/>
         </w:rPr>
         <w:tab/>
       </w:r>
@@ -5328,6 +5262,7 @@
       <w:r>
         <w:rPr>
           <w:noProof/>
+          <w:sz w:val="24"/>
         </w:rPr>
       </w:r>
       <w:r>
@@ -5450,7 +5385,7 @@
         <w:t>v2.2</w:t>
       </w:r>
       <w:r>
-        <w:t xml:space="preserve">  (January 18, 2013)</w:t>
+        <w:t xml:space="preserve">  (March 5, 2013)</w:t>
       </w:r>
     </w:p>
     <w:p>
@@ -16152,7 +16087,7 @@
         <w:rFonts w:ascii="Arial" w:hAnsi="Arial" w:cs="Arial"/>
         <w:noProof/>
       </w:rPr>
-      <w:t>2</w:t>
+      <w:t>1</w:t>
     </w:r>
     <w:r>
       <w:rPr>
@@ -17206,6 +17141,7 @@
     <w:basedOn w:val="DefaultParagraphFont"/>
     <w:link w:val="Heading1"/>
     <w:uiPriority w:val="99"/>
+    <w:rsid w:val="00224614"/>
     <w:rPr>
       <w:rFonts w:ascii="Calibri" w:hAnsi="Calibri" w:cs="Times New Roman"/>
       <w:b/>
@@ -17220,6 +17156,7 @@
     <w:link w:val="Heading2"/>
     <w:uiPriority w:val="99"/>
     <w:semiHidden/>
+    <w:rsid w:val="00224614"/>
     <w:rPr>
       <w:rFonts w:ascii="Calibri" w:hAnsi="Calibri" w:cs="Times New Roman"/>
       <w:b/>
@@ -17235,6 +17172,7 @@
     <w:link w:val="Heading3"/>
     <w:uiPriority w:val="99"/>
     <w:semiHidden/>
+    <w:rsid w:val="00224614"/>
     <w:rPr>
       <w:rFonts w:ascii="Calibri" w:hAnsi="Calibri" w:cs="Times New Roman"/>
       <w:b/>
@@ -17248,6 +17186,7 @@
     <w:link w:val="Heading4"/>
     <w:uiPriority w:val="99"/>
     <w:semiHidden/>
+    <w:rsid w:val="00224614"/>
     <w:rPr>
       <w:rFonts w:ascii="Cambria" w:hAnsi="Cambria" w:cs="Times New Roman"/>
       <w:b/>
@@ -17261,6 +17200,7 @@
     <w:link w:val="Heading5"/>
     <w:uiPriority w:val="99"/>
     <w:semiHidden/>
+    <w:rsid w:val="00224614"/>
     <w:rPr>
       <w:rFonts w:ascii="Cambria" w:hAnsi="Cambria" w:cs="Times New Roman"/>
       <w:b/>
@@ -17276,6 +17216,7 @@
     <w:link w:val="Heading6"/>
     <w:uiPriority w:val="99"/>
     <w:semiHidden/>
+    <w:rsid w:val="00224614"/>
     <w:rPr>
       <w:rFonts w:ascii="Cambria" w:hAnsi="Cambria" w:cs="Times New Roman"/>
       <w:b/>
@@ -17289,6 +17230,7 @@
     <w:link w:val="Heading7"/>
     <w:uiPriority w:val="99"/>
     <w:semiHidden/>
+    <w:rsid w:val="00224614"/>
     <w:rPr>
       <w:rFonts w:ascii="Cambria" w:hAnsi="Cambria" w:cs="Times New Roman"/>
       <w:sz w:val="24"/>
@@ -17300,6 +17242,7 @@
     <w:link w:val="Heading8"/>
     <w:uiPriority w:val="99"/>
     <w:semiHidden/>
+    <w:rsid w:val="00224614"/>
     <w:rPr>
       <w:rFonts w:ascii="Cambria" w:hAnsi="Cambria" w:cs="Times New Roman"/>
       <w:i/>
@@ -17313,6 +17256,7 @@
     <w:link w:val="Heading9"/>
     <w:uiPriority w:val="99"/>
     <w:semiHidden/>
+    <w:rsid w:val="00224614"/>
     <w:rPr>
       <w:rFonts w:ascii="Calibri" w:hAnsi="Calibri" w:cs="Times New Roman"/>
       <w:sz w:val="22"/>
@@ -17373,6 +17317,7 @@
     <w:link w:val="FootnoteText"/>
     <w:uiPriority w:val="99"/>
     <w:semiHidden/>
+    <w:rsid w:val="00224614"/>
     <w:rPr>
       <w:rFonts w:cs="Times New Roman"/>
       <w:sz w:val="24"/>
@@ -17417,6 +17362,7 @@
     <w:link w:val="Header"/>
     <w:uiPriority w:val="99"/>
     <w:semiHidden/>
+    <w:rsid w:val="00224614"/>
     <w:rPr>
       <w:rFonts w:cs="Times New Roman"/>
       <w:sz w:val="24"/>
@@ -17447,6 +17393,7 @@
     <w:link w:val="Footer"/>
     <w:uiPriority w:val="99"/>
     <w:semiHidden/>
+    <w:rsid w:val="00224614"/>
     <w:rPr>
       <w:rFonts w:cs="Times New Roman"/>
       <w:sz w:val="24"/>
@@ -17489,6 +17436,7 @@
     <w:link w:val="BalloonText"/>
     <w:uiPriority w:val="99"/>
     <w:semiHidden/>
+    <w:rsid w:val="00224614"/>
     <w:rPr>
       <w:rFonts w:ascii="Lucida Grande" w:hAnsi="Lucida Grande" w:cs="Times New Roman"/>
       <w:sz w:val="18"/>
@@ -17774,6 +17722,7 @@
     <w:link w:val="CommentText"/>
     <w:uiPriority w:val="99"/>
     <w:semiHidden/>
+    <w:rsid w:val="00224614"/>
     <w:rPr>
       <w:rFonts w:cs="Times New Roman"/>
       <w:sz w:val="24"/>
@@ -17798,6 +17747,7 @@
     <w:link w:val="CommentSubject"/>
     <w:uiPriority w:val="99"/>
     <w:semiHidden/>
+    <w:rsid w:val="00224614"/>
     <w:rPr>
       <w:b/>
       <w:bCs/>

</xml_diff>